<commit_message>
ADMIN: partial task and rubric for networking
</commit_message>
<xml_diff>
--- a/Tools/assignment_maker/word/subjects/Networking and Security/AI2/rubric.docx
+++ b/Tools/assignment_maker/word/subjects/Networking and Security/AI2/rubric.docx
@@ -551,10 +551,7 @@
               </w:numPr>
             </w:pPr>
             <w:r>
-              <w:t xml:space="preserve">DNS address </w:t>
-            </w:r>
-            <w:r>
-              <w:t>(if applicable)</w:t>
+              <w:t>DNS address (if applicable)</w:t>
             </w:r>
           </w:p>
           <w:p>
@@ -566,10 +563,7 @@
               </w:numPr>
             </w:pPr>
             <w:r>
-              <w:t xml:space="preserve">DHCP address </w:t>
-            </w:r>
-            <w:r>
-              <w:t>(if applicable)</w:t>
+              <w:t>DHCP address (if applicable)</w:t>
             </w:r>
           </w:p>
           <w:p>
@@ -593,10 +587,7 @@
               </w:numPr>
             </w:pPr>
             <w:r>
-              <w:t xml:space="preserve">DNS range </w:t>
-            </w:r>
-            <w:r>
-              <w:t>(if applicable)</w:t>
+              <w:t>DNS range (if applicable)</w:t>
             </w:r>
           </w:p>
           <w:p/>
@@ -906,10 +897,7 @@
               </w:numPr>
             </w:pPr>
             <w:r>
-              <w:t>BOYDs</w:t>
-            </w:r>
-            <w:r>
-              <w:t xml:space="preserve"> can ping</w:t>
+              <w:t>BOYDs can ping</w:t>
             </w:r>
           </w:p>
           <w:p>
@@ -945,10 +933,7 @@
               </w:numPr>
             </w:pPr>
             <w:r>
-              <w:t>Teacher Laptop</w:t>
-            </w:r>
-            <w:r>
-              <w:t>s can ping</w:t>
+              <w:t>Teacher Laptops can ping</w:t>
             </w:r>
           </w:p>
           <w:p>
@@ -1819,7 +1804,21 @@
                 <w:b/>
                 <w:bCs/>
               </w:rPr>
-              <w:t>Network Solution: Evidence of Technical Understanding</w:t>
+              <w:t>Network Solution: Evidence of</w:t>
+            </w:r>
+            <w:r>
+              <w:rPr>
+                <w:b/>
+                <w:bCs/>
+              </w:rPr>
+              <w:t xml:space="preserve"> Core</w:t>
+            </w:r>
+            <w:r>
+              <w:rPr>
+                <w:b/>
+                <w:bCs/>
+              </w:rPr>
+              <w:t xml:space="preserve"> Technical Understanding</w:t>
             </w:r>
             <w:r>
               <w:t xml:space="preserve"> </w:t>
@@ -1843,6 +1842,54 @@
             </w:tcMar>
             <w:hideMark/>
           </w:tcPr>
+          <w:p>
+            <w:pPr>
+              <w:rPr>
+                <w:color w:val="auto"/>
+                <w:kern w:val="0"/>
+                <w:sz w:val="22"/>
+                <w:szCs w:val="22"/>
+              </w:rPr>
+            </w:pPr>
+            <w:r>
+              <w:rPr>
+                <w:color w:val="auto"/>
+                <w:kern w:val="0"/>
+                <w:sz w:val="22"/>
+                <w:szCs w:val="22"/>
+              </w:rPr>
+              <w:t xml:space="preserve">The evidence of your Network Solution shows evidence of your technical understanding. </w:t>
+            </w:r>
+          </w:p>
+          <w:p>
+            <w:pPr>
+              <w:rPr>
+                <w:color w:val="auto"/>
+                <w:kern w:val="0"/>
+                <w:sz w:val="22"/>
+                <w:szCs w:val="22"/>
+              </w:rPr>
+            </w:pPr>
+          </w:p>
+          <w:p>
+            <w:pPr>
+              <w:rPr>
+                <w:color w:val="auto"/>
+                <w:kern w:val="0"/>
+                <w:sz w:val="22"/>
+                <w:szCs w:val="22"/>
+              </w:rPr>
+            </w:pPr>
+            <w:r>
+              <w:rPr>
+                <w:color w:val="auto"/>
+                <w:kern w:val="0"/>
+                <w:sz w:val="22"/>
+                <w:szCs w:val="22"/>
+              </w:rPr>
+              <w:t xml:space="preserve">Technical Understanding highlights your understanding of core networking principals such configuring computers, switches, routers, and etc. </w:t>
+            </w:r>
+          </w:p>
           <w:p>
             <w:pPr>
               <w:rPr>
@@ -2101,6 +2148,32 @@
               </w:rPr>
               <w:t xml:space="preserve"> </w:t>
             </w:r>
+            <w:r>
+              <w:rPr>
+                <w:rFonts w:eastAsia="Calibri"/>
+              </w:rPr>
+              <w:t xml:space="preserve">The evidence of your Network solution shows evidence of deliverable design choices related to effectiveness and effeciency. </w:t>
+            </w:r>
+          </w:p>
+          <w:p>
+            <w:pPr>
+              <w:rPr>
+                <w:rFonts w:eastAsia="Calibri"/>
+              </w:rPr>
+            </w:pPr>
+          </w:p>
+          <w:p>
+            <w:pPr>
+              <w:rPr>
+                <w:rFonts w:eastAsia="Calibri"/>
+              </w:rPr>
+            </w:pPr>
+            <w:r>
+              <w:rPr>
+                <w:rFonts w:eastAsia="Calibri"/>
+              </w:rPr>
+              <w:t>Effectiveness and effeciency is your un</w:t>
+            </w:r>
           </w:p>
           <w:p>
             <w:pPr>
@@ -2759,14 +2832,7 @@
                 <w:sz w:val="22"/>
                 <w:szCs w:val="22"/>
               </w:rPr>
-              <w:t xml:space="preserve">A </w:t>
-            </w:r>
-            <w:r>
-              <w:rPr>
-                <w:sz w:val="22"/>
-                <w:szCs w:val="22"/>
-              </w:rPr>
-              <w:t>__ / 4</w:t>
+              <w:t>A __ / 4</w:t>
             </w:r>
           </w:p>
           <w:p>
@@ -3317,7 +3383,15 @@
                 <w:b/>
                 <w:bCs/>
               </w:rPr>
-              <w:t>bout the content in any given section and can follow the submission flow</w:t>
+              <w:t xml:space="preserve">bout the content in any given </w:t>
+            </w:r>
+            <w:r>
+              <w:rPr>
+                <w:b/>
+                <w:bCs/>
+              </w:rPr>
+              <w:lastRenderedPageBreak/>
+              <w:t>section and can follow the submission flow</w:t>
             </w:r>
             <w:r>
               <w:t xml:space="preserve"> easily. </w:t>
@@ -3350,6 +3424,7 @@
               </w:rPr>
             </w:pPr>
             <w:r>
+              <w:lastRenderedPageBreak/>
               <w:t>4</w:t>
             </w:r>
           </w:p>
@@ -3557,11 +3632,7 @@
               <w:t>,</w:t>
             </w:r>
             <w:r>
-              <w:t xml:space="preserve"> including any provided templates </w:t>
-            </w:r>
-            <w:r>
-              <w:lastRenderedPageBreak/>
-              <w:t xml:space="preserve">and guides </w:t>
+              <w:t xml:space="preserve"> including any provided templates and guides </w:t>
             </w:r>
             <w:r>
               <w:rPr>
@@ -3611,7 +3682,6 @@
               </w:rPr>
             </w:pPr>
             <w:r>
-              <w:lastRenderedPageBreak/>
               <w:t>2</w:t>
             </w:r>
           </w:p>

</xml_diff>